<commit_message>
SERVLET + JSP 0.16
</commit_message>
<xml_diff>
--- a/docs/Литвин Л12.docx
+++ b/docs/Литвин Л12.docx
@@ -1126,7 +1126,17 @@
           <w:sz w:val="28"/>
           <w:szCs w:val="28"/>
         </w:rPr>
-        <w:t xml:space="preserve"> проекту «ІС хлібозаводу»</w:t>
+        <w:t xml:space="preserve"> проекту «ІС х</w:t>
+      </w:r>
+      <w:bookmarkStart w:id="0" w:name="_GoBack"/>
+      <w:bookmarkEnd w:id="0"/>
+      <w:r>
+        <w:rPr>
+          <w:rFonts w:ascii="Times New Roman" w:hAnsi="Times New Roman" w:cs="Times New Roman"/>
+          <w:sz w:val="28"/>
+          <w:szCs w:val="28"/>
+        </w:rPr>
+        <w:t>лібозаводу»</w:t>
       </w:r>
     </w:p>
     <w:p>
@@ -6841,25 +6851,7 @@
                 <w:szCs w:val="28"/>
                 <w:lang w:val="en-US"/>
               </w:rPr>
-              <w:t xml:space="preserve"> </w:t>
-            </w:r>
-            <w:r>
-              <w:rPr>
-                <w:rFonts w:ascii="Times New Roman" w:hAnsi="Times New Roman" w:cs="Times New Roman"/>
-                <w:sz w:val="28"/>
-                <w:szCs w:val="28"/>
-                <w:lang w:val="en-US"/>
-              </w:rPr>
-              <w:t>DAOFactory</w:t>
-            </w:r>
-            <w:r>
-              <w:rPr>
-                <w:rFonts w:ascii="Times New Roman" w:hAnsi="Times New Roman" w:cs="Times New Roman"/>
-                <w:sz w:val="28"/>
-                <w:szCs w:val="28"/>
-                <w:lang w:val="en-US"/>
-              </w:rPr>
-              <w:t>.java</w:t>
+              <w:t xml:space="preserve"> DAOFactory.java</w:t>
             </w:r>
           </w:p>
         </w:tc>
@@ -17751,8 +17743,6 @@
               </w:rPr>
               <w:t>Лістинг 4</w:t>
             </w:r>
-            <w:bookmarkStart w:id="0" w:name="_GoBack"/>
-            <w:bookmarkEnd w:id="0"/>
             <w:r>
               <w:rPr>
                 <w:rFonts w:ascii="Times New Roman" w:hAnsi="Times New Roman" w:cs="Times New Roman"/>
@@ -29123,42 +29113,12 @@
 
 <file path=word/footer1.xml><?xml version="1.0" encoding="utf-8"?>
 <w:ftr xmlns:wpc="http://schemas.microsoft.com/office/word/2010/wordprocessingCanvas" xmlns:cx="http://schemas.microsoft.com/office/drawing/2014/chartex" xmlns:mc="http://schemas.openxmlformats.org/markup-compatibility/2006" xmlns:o="urn:schemas-microsoft-com:office:office" xmlns:r="http://schemas.openxmlformats.org/officeDocument/2006/relationships" xmlns:m="http://schemas.openxmlformats.org/officeDocument/2006/math" xmlns:v="urn:schemas-microsoft-com:vml" xmlns:wp14="http://schemas.microsoft.com/office/word/2010/wordprocessingDrawing" xmlns:wp="http://schemas.openxmlformats.org/drawingml/2006/wordprocessingDrawing" xmlns:w10="urn:schemas-microsoft-com:office:word" xmlns:w="http://schemas.openxmlformats.org/wordprocessingml/2006/main" xmlns:w14="http://schemas.microsoft.com/office/word/2010/wordml" xmlns:w15="http://schemas.microsoft.com/office/word/2012/wordml" xmlns:w16se="http://schemas.microsoft.com/office/word/2015/wordml/symex" xmlns:wpg="http://schemas.microsoft.com/office/word/2010/wordprocessingGroup" xmlns:wpi="http://schemas.microsoft.com/office/word/2010/wordprocessingInk" xmlns:wne="http://schemas.microsoft.com/office/word/2006/wordml" xmlns:wps="http://schemas.microsoft.com/office/word/2010/wordprocessingShape" mc:Ignorable="w14 w15 w16se wp14">
-  <w:sdt>
-    <w:sdtPr>
-      <w:id w:val="-1361814802"/>
-      <w:docPartObj>
-        <w:docPartGallery w:val="Page Numbers (Bottom of Page)"/>
-        <w:docPartUnique/>
-      </w:docPartObj>
-    </w:sdtPr>
-    <w:sdtEndPr/>
-    <w:sdtContent>
-      <w:p>
-        <w:pPr>
-          <w:pStyle w:val="a7"/>
-          <w:jc w:val="center"/>
-        </w:pPr>
-        <w:r>
-          <w:fldChar w:fldCharType="begin"/>
-        </w:r>
-        <w:r>
-          <w:instrText>PAGE   \* MERGEFORMAT</w:instrText>
-        </w:r>
-        <w:r>
-          <w:fldChar w:fldCharType="separate"/>
-        </w:r>
-        <w:r>
-          <w:rPr>
-            <w:noProof/>
-          </w:rPr>
-          <w:t>8</w:t>
-        </w:r>
-        <w:r>
-          <w:fldChar w:fldCharType="end"/>
-        </w:r>
-      </w:p>
-    </w:sdtContent>
-  </w:sdt>
+  <w:p>
+    <w:pPr>
+      <w:pStyle w:val="a7"/>
+      <w:jc w:val="center"/>
+    </w:pPr>
+  </w:p>
   <w:p>
     <w:pPr>
       <w:pStyle w:val="a7"/>
@@ -29222,7 +29182,7 @@
           <w:rPr>
             <w:noProof/>
           </w:rPr>
-          <w:t>8</w:t>
+          <w:t>10</w:t>
         </w:r>
         <w:r>
           <w:fldChar w:fldCharType="end"/>

</xml_diff>